<commit_message>
Intro to IPv4 addressing
</commit_message>
<xml_diff>
--- a/Notes.docx
+++ b/Notes.docx
@@ -1188,7 +1188,35 @@
         <w:rPr>
           <w:lang w:val="en-US"/>
         </w:rPr>
-        <w:t>: Coaxial cable has an inner conductor that runs down the middle of the cable. This type of cabling comes in two types, thinnet and thicknet. Max Transmission Speed of 10 Mbps</w:t>
+        <w:t xml:space="preserve">: Coaxial cable has an inner conductor that runs down the middle of the cable. This type of cabling comes in two types, </w:t>
+      </w:r>
+      <w:proofErr w:type="spellStart"/>
+      <w:r>
+        <w:rPr>
+          <w:lang w:val="en-US"/>
+        </w:rPr>
+        <w:t>thinnet</w:t>
+      </w:r>
+      <w:proofErr w:type="spellEnd"/>
+      <w:r>
+        <w:rPr>
+          <w:lang w:val="en-US"/>
+        </w:rPr>
+        <w:t xml:space="preserve"> and </w:t>
+      </w:r>
+      <w:proofErr w:type="spellStart"/>
+      <w:r>
+        <w:rPr>
+          <w:lang w:val="en-US"/>
+        </w:rPr>
+        <w:t>thicknet</w:t>
+      </w:r>
+      <w:proofErr w:type="spellEnd"/>
+      <w:r>
+        <w:rPr>
+          <w:lang w:val="en-US"/>
+        </w:rPr>
+        <w:t>. Max Transmission Speed of 10 Mbps</w:t>
       </w:r>
     </w:p>
     <w:p>
@@ -1242,7 +1270,21 @@
         <w:rPr>
           <w:lang w:val="en-US"/>
         </w:rPr>
-        <w:t>: Uses optical fibres to transmit data in the form of light signals. There are two types of fiber-optic cables - Single-mode fiber (SMF) and Multi-mode fiber (MMF). Uses ST/SC Connectors</w:t>
+        <w:t xml:space="preserve">: Uses optical </w:t>
+      </w:r>
+      <w:proofErr w:type="spellStart"/>
+      <w:r>
+        <w:rPr>
+          <w:lang w:val="en-US"/>
+        </w:rPr>
+        <w:t>fibres</w:t>
+      </w:r>
+      <w:proofErr w:type="spellEnd"/>
+      <w:r>
+        <w:rPr>
+          <w:lang w:val="en-US"/>
+        </w:rPr>
+        <w:t xml:space="preserve"> to transmit data in the form of light signals. There are two types of fiber-optic cables - Single-mode fiber (SMF) and Multi-mode fiber (MMF). Uses ST/SC Connectors</w:t>
       </w:r>
     </w:p>
     <w:p>
@@ -3570,6 +3612,549 @@
     </w:p>
     <w:p>
       <w:pPr>
+        <w:rPr>
+          <w:b/>
+          <w:bCs/>
+        </w:rPr>
+      </w:pPr>
+      <w:r>
+        <w:rPr>
+          <w:b/>
+          <w:bCs/>
+        </w:rPr>
+        <w:t>IPv4 Addressing:</w:t>
+      </w:r>
+    </w:p>
+    <w:p>
+      <w:pPr>
+        <w:pStyle w:val="ListParagraph"/>
+        <w:numPr>
+          <w:ilvl w:val="0"/>
+          <w:numId w:val="16"/>
+        </w:numPr>
+      </w:pPr>
+      <w:r>
+        <w:t xml:space="preserve">Internet Protocol v4 is a </w:t>
+      </w:r>
+      <w:r>
+        <w:t xml:space="preserve">connectionless </w:t>
+      </w:r>
+      <w:r>
+        <w:t>network layer protocol</w:t>
+      </w:r>
+      <w:r>
+        <w:t>.</w:t>
+      </w:r>
+      <w:r>
+        <w:t xml:space="preserve"> Each packet is treated independently in this protocol which allows the packets to take different paths as needed. </w:t>
+      </w:r>
+    </w:p>
+    <w:p>
+      <w:pPr>
+        <w:pStyle w:val="ListParagraph"/>
+        <w:numPr>
+          <w:ilvl w:val="0"/>
+          <w:numId w:val="16"/>
+        </w:numPr>
+        <w:rPr>
+          <w:b/>
+          <w:bCs/>
+        </w:rPr>
+      </w:pPr>
+      <w:r>
+        <w:t xml:space="preserve">An IPv4 address is a layer 3 logical address assigned by an </w:t>
+      </w:r>
+      <w:r>
+        <w:t>administrator.</w:t>
+      </w:r>
+      <w:r>
+        <w:t xml:space="preserve"> </w:t>
+      </w:r>
+      <w:r>
+        <w:t>It is used to identify specific devices on a network and must be unique in internet.</w:t>
+      </w:r>
+    </w:p>
+    <w:p>
+      <w:pPr>
+        <w:pStyle w:val="ListParagraph"/>
+        <w:numPr>
+          <w:ilvl w:val="0"/>
+          <w:numId w:val="16"/>
+        </w:numPr>
+        <w:rPr>
+          <w:b/>
+          <w:bCs/>
+        </w:rPr>
+      </w:pPr>
+      <w:r>
+        <w:t>Private IP addresses are NATted to public address when traffic is sent onto internet.</w:t>
+      </w:r>
+    </w:p>
+    <w:p>
+      <w:pPr>
+        <w:pStyle w:val="ListParagraph"/>
+        <w:numPr>
+          <w:ilvl w:val="0"/>
+          <w:numId w:val="16"/>
+        </w:numPr>
+      </w:pPr>
+      <w:r>
+        <w:lastRenderedPageBreak/>
+        <w:t>Format</w:t>
+      </w:r>
+      <w:r>
+        <w:t xml:space="preserve"> of IP address:</w:t>
+      </w:r>
+    </w:p>
+    <w:p>
+      <w:pPr>
+        <w:pStyle w:val="ListParagraph"/>
+        <w:numPr>
+          <w:ilvl w:val="0"/>
+          <w:numId w:val="14"/>
+        </w:numPr>
+        <w:ind w:left="1440"/>
+      </w:pPr>
+      <w:r>
+        <w:t>32 bits 4 octets of 8 bits</w:t>
+      </w:r>
+      <w:r>
+        <w:t xml:space="preserve"> (1byte)</w:t>
+      </w:r>
+      <w:r>
+        <w:t xml:space="preserve"> each</w:t>
+      </w:r>
+    </w:p>
+    <w:p>
+      <w:pPr>
+        <w:pStyle w:val="ListParagraph"/>
+        <w:numPr>
+          <w:ilvl w:val="0"/>
+          <w:numId w:val="14"/>
+        </w:numPr>
+        <w:ind w:left="1440"/>
+      </w:pPr>
+      <w:r>
+        <w:t xml:space="preserve">Network </w:t>
+      </w:r>
+      <w:r>
+        <w:t>Address P</w:t>
+      </w:r>
+      <w:r>
+        <w:t>ortion</w:t>
+      </w:r>
+      <w:r>
+        <w:t xml:space="preserve"> (Network ID)</w:t>
+      </w:r>
+    </w:p>
+    <w:p>
+      <w:pPr>
+        <w:pStyle w:val="ListParagraph"/>
+        <w:numPr>
+          <w:ilvl w:val="2"/>
+          <w:numId w:val="18"/>
+        </w:numPr>
+      </w:pPr>
+      <w:r>
+        <w:t>Identifies a specific network.</w:t>
+      </w:r>
+    </w:p>
+    <w:p>
+      <w:pPr>
+        <w:pStyle w:val="ListParagraph"/>
+        <w:numPr>
+          <w:ilvl w:val="2"/>
+          <w:numId w:val="18"/>
+        </w:numPr>
+      </w:pPr>
+      <w:r>
+        <w:t xml:space="preserve">Routers look at destination of IP address and match to network </w:t>
+      </w:r>
+      <w:r>
+        <w:t>address.</w:t>
+      </w:r>
+    </w:p>
+    <w:p>
+      <w:pPr>
+        <w:pStyle w:val="ListParagraph"/>
+        <w:numPr>
+          <w:ilvl w:val="0"/>
+          <w:numId w:val="14"/>
+        </w:numPr>
+        <w:ind w:left="1440"/>
+      </w:pPr>
+      <w:r>
+        <w:t>Host portion</w:t>
+      </w:r>
+      <w:r>
+        <w:t xml:space="preserve"> (Host ID):</w:t>
+      </w:r>
+    </w:p>
+    <w:p>
+      <w:pPr>
+        <w:pStyle w:val="ListParagraph"/>
+        <w:numPr>
+          <w:ilvl w:val="2"/>
+          <w:numId w:val="18"/>
+        </w:numPr>
+      </w:pPr>
+      <w:r>
+        <w:t xml:space="preserve">Identifies a specific endpoint on a </w:t>
+      </w:r>
+      <w:r>
+        <w:t>network.</w:t>
+      </w:r>
+    </w:p>
+    <w:p>
+      <w:pPr>
+        <w:pStyle w:val="ListParagraph"/>
+        <w:numPr>
+          <w:ilvl w:val="0"/>
+          <w:numId w:val="16"/>
+        </w:numPr>
+      </w:pPr>
+      <w:r>
+        <w:t>Address Classes</w:t>
+      </w:r>
+      <w:r>
+        <w:t xml:space="preserve"> to accommodate different sizes of network and aid in classifying networks</w:t>
+      </w:r>
+      <w:r>
+        <w:t>:</w:t>
+      </w:r>
+    </w:p>
+    <w:tbl>
+      <w:tblPr>
+        <w:tblStyle w:val="TableGrid"/>
+        <w:tblW w:w="0" w:type="auto"/>
+        <w:tblInd w:w="720" w:type="dxa"/>
+        <w:tblLook w:val="04A0" w:firstRow="1" w:lastRow="0" w:firstColumn="1" w:lastColumn="0" w:noHBand="0" w:noVBand="1"/>
+      </w:tblPr>
+      <w:tblGrid>
+        <w:gridCol w:w="3145"/>
+        <w:gridCol w:w="3150"/>
+        <w:gridCol w:w="3150"/>
+      </w:tblGrid>
+      <w:tr>
+        <w:tc>
+          <w:tcPr>
+            <w:tcW w:w="3145" w:type="dxa"/>
+          </w:tcPr>
+          <w:p>
+            <w:r>
+              <w:t>Class A – Unicast</w:t>
+            </w:r>
+          </w:p>
+        </w:tc>
+        <w:tc>
+          <w:tcPr>
+            <w:tcW w:w="3150" w:type="dxa"/>
+          </w:tcPr>
+          <w:p>
+            <w:r>
+              <w:t>0.0.0.0 to 127.255.255.255</w:t>
+            </w:r>
+          </w:p>
+        </w:tc>
+        <w:tc>
+          <w:tcPr>
+            <w:tcW w:w="3150" w:type="dxa"/>
+          </w:tcPr>
+          <w:p>
+            <w:r>
+              <w:t>8 network bits, 24 host bits</w:t>
+            </w:r>
+          </w:p>
+        </w:tc>
+      </w:tr>
+      <w:tr>
+        <w:tc>
+          <w:tcPr>
+            <w:tcW w:w="3145" w:type="dxa"/>
+          </w:tcPr>
+          <w:p>
+            <w:r>
+              <w:t>Class B – Unicast</w:t>
+            </w:r>
+          </w:p>
+        </w:tc>
+        <w:tc>
+          <w:tcPr>
+            <w:tcW w:w="3150" w:type="dxa"/>
+          </w:tcPr>
+          <w:p>
+            <w:r>
+              <w:t>128.0.0.0 to 191.255.255.255</w:t>
+            </w:r>
+          </w:p>
+        </w:tc>
+        <w:tc>
+          <w:tcPr>
+            <w:tcW w:w="3150" w:type="dxa"/>
+          </w:tcPr>
+          <w:p>
+            <w:r>
+              <w:t>16 network bits, 16 host bits</w:t>
+            </w:r>
+          </w:p>
+        </w:tc>
+      </w:tr>
+      <w:tr>
+        <w:tc>
+          <w:tcPr>
+            <w:tcW w:w="3145" w:type="dxa"/>
+          </w:tcPr>
+          <w:p>
+            <w:r>
+              <w:t>Class C – Unicast</w:t>
+            </w:r>
+          </w:p>
+        </w:tc>
+        <w:tc>
+          <w:tcPr>
+            <w:tcW w:w="3150" w:type="dxa"/>
+          </w:tcPr>
+          <w:p>
+            <w:r>
+              <w:t>192.0.0.0 to 223.255.255.255</w:t>
+            </w:r>
+          </w:p>
+        </w:tc>
+        <w:tc>
+          <w:tcPr>
+            <w:tcW w:w="3150" w:type="dxa"/>
+          </w:tcPr>
+          <w:p>
+            <w:r>
+              <w:t>24 network bits, 8 host bits</w:t>
+            </w:r>
+          </w:p>
+        </w:tc>
+      </w:tr>
+      <w:tr>
+        <w:tc>
+          <w:tcPr>
+            <w:tcW w:w="3145" w:type="dxa"/>
+          </w:tcPr>
+          <w:p>
+            <w:r>
+              <w:t>Class D – Multicast</w:t>
+            </w:r>
+          </w:p>
+        </w:tc>
+        <w:tc>
+          <w:tcPr>
+            <w:tcW w:w="3150" w:type="dxa"/>
+          </w:tcPr>
+          <w:p>
+            <w:r>
+              <w:t>224.0.0.0 to 240.255.255.255</w:t>
+            </w:r>
+          </w:p>
+        </w:tc>
+        <w:tc>
+          <w:tcPr>
+            <w:tcW w:w="3150" w:type="dxa"/>
+          </w:tcPr>
+          <w:p/>
+        </w:tc>
+      </w:tr>
+      <w:tr>
+        <w:tc>
+          <w:tcPr>
+            <w:tcW w:w="3145" w:type="dxa"/>
+          </w:tcPr>
+          <w:p>
+            <w:r>
+              <w:t>Class E – Reserved for future</w:t>
+            </w:r>
+          </w:p>
+        </w:tc>
+        <w:tc>
+          <w:tcPr>
+            <w:tcW w:w="3150" w:type="dxa"/>
+          </w:tcPr>
+          <w:p>
+            <w:r>
+              <w:t>241.0.0.0 to 255.255.255.255</w:t>
+            </w:r>
+          </w:p>
+        </w:tc>
+        <w:tc>
+          <w:tcPr>
+            <w:tcW w:w="3150" w:type="dxa"/>
+          </w:tcPr>
+          <w:p/>
+        </w:tc>
+      </w:tr>
+    </w:tbl>
+    <w:p>
+      <w:pPr>
+        <w:ind w:left="720"/>
+      </w:pPr>
+    </w:p>
+    <w:p>
+      <w:pPr>
+        <w:pStyle w:val="ListParagraph"/>
+        <w:numPr>
+          <w:ilvl w:val="0"/>
+          <w:numId w:val="16"/>
+        </w:numPr>
+      </w:pPr>
+      <w:r>
+        <w:t>Exceptions</w:t>
+      </w:r>
+      <w:r>
+        <w:t>, Reservations and Special addresses</w:t>
+      </w:r>
+      <w:r>
+        <w:t>:</w:t>
+      </w:r>
+    </w:p>
+    <w:p>
+      <w:pPr>
+        <w:pStyle w:val="ListParagraph"/>
+        <w:numPr>
+          <w:ilvl w:val="1"/>
+          <w:numId w:val="16"/>
+        </w:numPr>
+      </w:pPr>
+      <w:r>
+        <w:t>0.0.0.0/</w:t>
+      </w:r>
+      <w:r>
+        <w:t>8 -</w:t>
+      </w:r>
+      <w:r>
+        <w:t xml:space="preserve"> Default network</w:t>
+      </w:r>
+    </w:p>
+    <w:p>
+      <w:pPr>
+        <w:pStyle w:val="ListParagraph"/>
+        <w:numPr>
+          <w:ilvl w:val="1"/>
+          <w:numId w:val="16"/>
+        </w:numPr>
+      </w:pPr>
+      <w:r>
+        <w:t xml:space="preserve">127.0.0.0/8 </w:t>
+      </w:r>
+      <w:r>
+        <w:t>–</w:t>
+      </w:r>
+      <w:r>
+        <w:t xml:space="preserve"> Loopback</w:t>
+      </w:r>
+    </w:p>
+    <w:p>
+      <w:pPr>
+        <w:pStyle w:val="ListParagraph"/>
+        <w:numPr>
+          <w:ilvl w:val="1"/>
+          <w:numId w:val="16"/>
+        </w:numPr>
+      </w:pPr>
+      <w:r>
+        <w:t>224.0.0.X – Link local multicasts, generally used by routing tables</w:t>
+      </w:r>
+    </w:p>
+    <w:p>
+      <w:pPr>
+        <w:pStyle w:val="ListParagraph"/>
+        <w:numPr>
+          <w:ilvl w:val="1"/>
+          <w:numId w:val="16"/>
+        </w:numPr>
+      </w:pPr>
+      <w:r>
+        <w:t>224.0.0.5-224.0.0.6 - OSPF</w:t>
+      </w:r>
+    </w:p>
+    <w:p>
+      <w:pPr>
+        <w:pStyle w:val="ListParagraph"/>
+        <w:numPr>
+          <w:ilvl w:val="1"/>
+          <w:numId w:val="16"/>
+        </w:numPr>
+      </w:pPr>
+      <w:r>
+        <w:t>Directed Broadcast address: Fill 1s in the entire host portion of the address</w:t>
+      </w:r>
+    </w:p>
+    <w:p>
+      <w:pPr>
+        <w:pStyle w:val="ListParagraph"/>
+        <w:numPr>
+          <w:ilvl w:val="1"/>
+          <w:numId w:val="16"/>
+        </w:numPr>
+      </w:pPr>
+    </w:p>
+    <w:p>
+      <w:pPr>
+        <w:pStyle w:val="ListParagraph"/>
+        <w:numPr>
+          <w:ilvl w:val="0"/>
+          <w:numId w:val="16"/>
+        </w:numPr>
+      </w:pPr>
+      <w:r>
+        <w:t>Classless Inter Domain Routing (CIDR):</w:t>
+      </w:r>
+    </w:p>
+    <w:p>
+      <w:pPr>
+        <w:pStyle w:val="ListParagraph"/>
+        <w:numPr>
+          <w:ilvl w:val="0"/>
+          <w:numId w:val="16"/>
+        </w:numPr>
+      </w:pPr>
+      <w:r>
+        <w:t xml:space="preserve">Private IP </w:t>
+      </w:r>
+      <w:r>
+        <w:t>a</w:t>
+      </w:r>
+      <w:r>
+        <w:t>ddress</w:t>
+      </w:r>
+      <w:r>
+        <w:t xml:space="preserve"> ranges</w:t>
+      </w:r>
+      <w:r>
+        <w:t>:</w:t>
+      </w:r>
+    </w:p>
+    <w:p>
+      <w:pPr>
+        <w:pStyle w:val="ListParagraph"/>
+        <w:numPr>
+          <w:ilvl w:val="1"/>
+          <w:numId w:val="14"/>
+        </w:numPr>
+      </w:pPr>
+      <w:r>
+        <w:t>10.</w:t>
+      </w:r>
+    </w:p>
+    <w:p>
+      <w:pPr>
+        <w:pStyle w:val="ListParagraph"/>
+        <w:numPr>
+          <w:ilvl w:val="0"/>
+          <w:numId w:val="16"/>
+        </w:numPr>
+        <w:rPr>
+          <w:b/>
+          <w:bCs/>
+        </w:rPr>
+      </w:pPr>
+    </w:p>
+    <w:p>
+      <w:pPr>
         <w:ind w:left="360"/>
       </w:pPr>
     </w:p>
@@ -6125,6 +6710,232 @@
     </w:lvl>
   </w:abstractNum>
   <w:abstractNum w:abstractNumId="1" w15:restartNumberingAfterBreak="0">
+    <w:nsid w:val="08E73588"/>
+    <w:multiLevelType w:val="hybridMultilevel"/>
+    <w:tmpl w:val="CCA8E95A"/>
+    <w:lvl w:ilvl="0" w:tplc="04090001">
+      <w:start w:val="1"/>
+      <w:numFmt w:val="bullet"/>
+      <w:lvlText w:val=""/>
+      <w:lvlJc w:val="left"/>
+      <w:pPr>
+        <w:ind w:left="720" w:hanging="360"/>
+      </w:pPr>
+      <w:rPr>
+        <w:rFonts w:ascii="Symbol" w:hAnsi="Symbol" w:hint="default"/>
+      </w:rPr>
+    </w:lvl>
+    <w:lvl w:ilvl="1" w:tplc="04090003">
+      <w:start w:val="1"/>
+      <w:numFmt w:val="bullet"/>
+      <w:lvlText w:val="o"/>
+      <w:lvlJc w:val="left"/>
+      <w:pPr>
+        <w:ind w:left="1440" w:hanging="360"/>
+      </w:pPr>
+      <w:rPr>
+        <w:rFonts w:ascii="Courier New" w:hAnsi="Courier New" w:cs="Courier New" w:hint="default"/>
+      </w:rPr>
+    </w:lvl>
+    <w:lvl w:ilvl="2" w:tplc="04090005">
+      <w:start w:val="1"/>
+      <w:numFmt w:val="bullet"/>
+      <w:lvlText w:val=""/>
+      <w:lvlJc w:val="left"/>
+      <w:pPr>
+        <w:ind w:left="2160" w:hanging="360"/>
+      </w:pPr>
+      <w:rPr>
+        <w:rFonts w:ascii="Wingdings" w:hAnsi="Wingdings" w:hint="default"/>
+      </w:rPr>
+    </w:lvl>
+    <w:lvl w:ilvl="3" w:tplc="04090001">
+      <w:start w:val="1"/>
+      <w:numFmt w:val="bullet"/>
+      <w:lvlText w:val=""/>
+      <w:lvlJc w:val="left"/>
+      <w:pPr>
+        <w:ind w:left="2880" w:hanging="360"/>
+      </w:pPr>
+      <w:rPr>
+        <w:rFonts w:ascii="Symbol" w:hAnsi="Symbol" w:hint="default"/>
+      </w:rPr>
+    </w:lvl>
+    <w:lvl w:ilvl="4" w:tplc="04090003" w:tentative="1">
+      <w:start w:val="1"/>
+      <w:numFmt w:val="bullet"/>
+      <w:lvlText w:val="o"/>
+      <w:lvlJc w:val="left"/>
+      <w:pPr>
+        <w:ind w:left="3600" w:hanging="360"/>
+      </w:pPr>
+      <w:rPr>
+        <w:rFonts w:ascii="Courier New" w:hAnsi="Courier New" w:cs="Courier New" w:hint="default"/>
+      </w:rPr>
+    </w:lvl>
+    <w:lvl w:ilvl="5" w:tplc="04090005" w:tentative="1">
+      <w:start w:val="1"/>
+      <w:numFmt w:val="bullet"/>
+      <w:lvlText w:val=""/>
+      <w:lvlJc w:val="left"/>
+      <w:pPr>
+        <w:ind w:left="4320" w:hanging="360"/>
+      </w:pPr>
+      <w:rPr>
+        <w:rFonts w:ascii="Wingdings" w:hAnsi="Wingdings" w:hint="default"/>
+      </w:rPr>
+    </w:lvl>
+    <w:lvl w:ilvl="6" w:tplc="04090001" w:tentative="1">
+      <w:start w:val="1"/>
+      <w:numFmt w:val="bullet"/>
+      <w:lvlText w:val=""/>
+      <w:lvlJc w:val="left"/>
+      <w:pPr>
+        <w:ind w:left="5040" w:hanging="360"/>
+      </w:pPr>
+      <w:rPr>
+        <w:rFonts w:ascii="Symbol" w:hAnsi="Symbol" w:hint="default"/>
+      </w:rPr>
+    </w:lvl>
+    <w:lvl w:ilvl="7" w:tplc="04090003" w:tentative="1">
+      <w:start w:val="1"/>
+      <w:numFmt w:val="bullet"/>
+      <w:lvlText w:val="o"/>
+      <w:lvlJc w:val="left"/>
+      <w:pPr>
+        <w:ind w:left="5760" w:hanging="360"/>
+      </w:pPr>
+      <w:rPr>
+        <w:rFonts w:ascii="Courier New" w:hAnsi="Courier New" w:cs="Courier New" w:hint="default"/>
+      </w:rPr>
+    </w:lvl>
+    <w:lvl w:ilvl="8" w:tplc="04090005" w:tentative="1">
+      <w:start w:val="1"/>
+      <w:numFmt w:val="bullet"/>
+      <w:lvlText w:val=""/>
+      <w:lvlJc w:val="left"/>
+      <w:pPr>
+        <w:ind w:left="6480" w:hanging="360"/>
+      </w:pPr>
+      <w:rPr>
+        <w:rFonts w:ascii="Wingdings" w:hAnsi="Wingdings" w:hint="default"/>
+      </w:rPr>
+    </w:lvl>
+  </w:abstractNum>
+  <w:abstractNum w:abstractNumId="2" w15:restartNumberingAfterBreak="0">
+    <w:nsid w:val="0D244B9D"/>
+    <w:multiLevelType w:val="hybridMultilevel"/>
+    <w:tmpl w:val="11426798"/>
+    <w:lvl w:ilvl="0" w:tplc="04090001">
+      <w:start w:val="1"/>
+      <w:numFmt w:val="bullet"/>
+      <w:lvlText w:val=""/>
+      <w:lvlJc w:val="left"/>
+      <w:pPr>
+        <w:ind w:left="720" w:hanging="360"/>
+      </w:pPr>
+      <w:rPr>
+        <w:rFonts w:ascii="Symbol" w:hAnsi="Symbol" w:hint="default"/>
+      </w:rPr>
+    </w:lvl>
+    <w:lvl w:ilvl="1" w:tplc="04090003">
+      <w:start w:val="1"/>
+      <w:numFmt w:val="bullet"/>
+      <w:lvlText w:val="o"/>
+      <w:lvlJc w:val="left"/>
+      <w:pPr>
+        <w:ind w:left="1440" w:hanging="360"/>
+      </w:pPr>
+      <w:rPr>
+        <w:rFonts w:ascii="Courier New" w:hAnsi="Courier New" w:cs="Courier New" w:hint="default"/>
+      </w:rPr>
+    </w:lvl>
+    <w:lvl w:ilvl="2" w:tplc="04090005">
+      <w:start w:val="1"/>
+      <w:numFmt w:val="bullet"/>
+      <w:lvlText w:val=""/>
+      <w:lvlJc w:val="left"/>
+      <w:pPr>
+        <w:ind w:left="2160" w:hanging="360"/>
+      </w:pPr>
+      <w:rPr>
+        <w:rFonts w:ascii="Wingdings" w:hAnsi="Wingdings" w:hint="default"/>
+      </w:rPr>
+    </w:lvl>
+    <w:lvl w:ilvl="3" w:tplc="04090001">
+      <w:start w:val="1"/>
+      <w:numFmt w:val="bullet"/>
+      <w:lvlText w:val=""/>
+      <w:lvlJc w:val="left"/>
+      <w:pPr>
+        <w:ind w:left="2880" w:hanging="360"/>
+      </w:pPr>
+      <w:rPr>
+        <w:rFonts w:ascii="Symbol" w:hAnsi="Symbol" w:hint="default"/>
+      </w:rPr>
+    </w:lvl>
+    <w:lvl w:ilvl="4" w:tplc="04090003" w:tentative="1">
+      <w:start w:val="1"/>
+      <w:numFmt w:val="bullet"/>
+      <w:lvlText w:val="o"/>
+      <w:lvlJc w:val="left"/>
+      <w:pPr>
+        <w:ind w:left="3600" w:hanging="360"/>
+      </w:pPr>
+      <w:rPr>
+        <w:rFonts w:ascii="Courier New" w:hAnsi="Courier New" w:cs="Courier New" w:hint="default"/>
+      </w:rPr>
+    </w:lvl>
+    <w:lvl w:ilvl="5" w:tplc="04090005" w:tentative="1">
+      <w:start w:val="1"/>
+      <w:numFmt w:val="bullet"/>
+      <w:lvlText w:val=""/>
+      <w:lvlJc w:val="left"/>
+      <w:pPr>
+        <w:ind w:left="4320" w:hanging="360"/>
+      </w:pPr>
+      <w:rPr>
+        <w:rFonts w:ascii="Wingdings" w:hAnsi="Wingdings" w:hint="default"/>
+      </w:rPr>
+    </w:lvl>
+    <w:lvl w:ilvl="6" w:tplc="04090001" w:tentative="1">
+      <w:start w:val="1"/>
+      <w:numFmt w:val="bullet"/>
+      <w:lvlText w:val=""/>
+      <w:lvlJc w:val="left"/>
+      <w:pPr>
+        <w:ind w:left="5040" w:hanging="360"/>
+      </w:pPr>
+      <w:rPr>
+        <w:rFonts w:ascii="Symbol" w:hAnsi="Symbol" w:hint="default"/>
+      </w:rPr>
+    </w:lvl>
+    <w:lvl w:ilvl="7" w:tplc="04090003" w:tentative="1">
+      <w:start w:val="1"/>
+      <w:numFmt w:val="bullet"/>
+      <w:lvlText w:val="o"/>
+      <w:lvlJc w:val="left"/>
+      <w:pPr>
+        <w:ind w:left="5760" w:hanging="360"/>
+      </w:pPr>
+      <w:rPr>
+        <w:rFonts w:ascii="Courier New" w:hAnsi="Courier New" w:cs="Courier New" w:hint="default"/>
+      </w:rPr>
+    </w:lvl>
+    <w:lvl w:ilvl="8" w:tplc="04090005" w:tentative="1">
+      <w:start w:val="1"/>
+      <w:numFmt w:val="bullet"/>
+      <w:lvlText w:val=""/>
+      <w:lvlJc w:val="left"/>
+      <w:pPr>
+        <w:ind w:left="6480" w:hanging="360"/>
+      </w:pPr>
+      <w:rPr>
+        <w:rFonts w:ascii="Wingdings" w:hAnsi="Wingdings" w:hint="default"/>
+      </w:rPr>
+    </w:lvl>
+  </w:abstractNum>
+  <w:abstractNum w:abstractNumId="3" w15:restartNumberingAfterBreak="0">
     <w:nsid w:val="0D650BEA"/>
     <w:multiLevelType w:val="multilevel"/>
     <w:tmpl w:val="973A2BEC"/>
@@ -6265,7 +7076,7 @@
       </w:rPr>
     </w:lvl>
   </w:abstractNum>
-  <w:abstractNum w:abstractNumId="2" w15:restartNumberingAfterBreak="0">
+  <w:abstractNum w:abstractNumId="4" w15:restartNumberingAfterBreak="0">
     <w:nsid w:val="1DF048DC"/>
     <w:multiLevelType w:val="hybridMultilevel"/>
     <w:tmpl w:val="C2F82F08"/>
@@ -6378,7 +7189,7 @@
       </w:rPr>
     </w:lvl>
   </w:abstractNum>
-  <w:abstractNum w:abstractNumId="3" w15:restartNumberingAfterBreak="0">
+  <w:abstractNum w:abstractNumId="5" w15:restartNumberingAfterBreak="0">
     <w:nsid w:val="1F4E356A"/>
     <w:multiLevelType w:val="multilevel"/>
     <w:tmpl w:val="A4FCD45C"/>
@@ -6519,7 +7330,7 @@
       </w:rPr>
     </w:lvl>
   </w:abstractNum>
-  <w:abstractNum w:abstractNumId="4" w15:restartNumberingAfterBreak="0">
+  <w:abstractNum w:abstractNumId="6" w15:restartNumberingAfterBreak="0">
     <w:nsid w:val="207B3B78"/>
     <w:multiLevelType w:val="hybridMultilevel"/>
     <w:tmpl w:val="5D305708"/>
@@ -6632,7 +7443,7 @@
       </w:rPr>
     </w:lvl>
   </w:abstractNum>
-  <w:abstractNum w:abstractNumId="5" w15:restartNumberingAfterBreak="0">
+  <w:abstractNum w:abstractNumId="7" w15:restartNumberingAfterBreak="0">
     <w:nsid w:val="2F377E04"/>
     <w:multiLevelType w:val="hybridMultilevel"/>
     <w:tmpl w:val="5CE2A052"/>
@@ -6745,7 +7556,7 @@
       </w:rPr>
     </w:lvl>
   </w:abstractNum>
-  <w:abstractNum w:abstractNumId="6" w15:restartNumberingAfterBreak="0">
+  <w:abstractNum w:abstractNumId="8" w15:restartNumberingAfterBreak="0">
     <w:nsid w:val="322917B0"/>
     <w:multiLevelType w:val="hybridMultilevel"/>
     <w:tmpl w:val="063EC5CC"/>
@@ -6858,7 +7669,120 @@
       </w:rPr>
     </w:lvl>
   </w:abstractNum>
-  <w:abstractNum w:abstractNumId="7" w15:restartNumberingAfterBreak="0">
+  <w:abstractNum w:abstractNumId="9" w15:restartNumberingAfterBreak="0">
+    <w:nsid w:val="34932D70"/>
+    <w:multiLevelType w:val="hybridMultilevel"/>
+    <w:tmpl w:val="BF78FCA4"/>
+    <w:lvl w:ilvl="0" w:tplc="04090001">
+      <w:start w:val="1"/>
+      <w:numFmt w:val="bullet"/>
+      <w:lvlText w:val=""/>
+      <w:lvlJc w:val="left"/>
+      <w:pPr>
+        <w:ind w:left="720" w:hanging="360"/>
+      </w:pPr>
+      <w:rPr>
+        <w:rFonts w:ascii="Symbol" w:hAnsi="Symbol" w:hint="default"/>
+      </w:rPr>
+    </w:lvl>
+    <w:lvl w:ilvl="1" w:tplc="04090003">
+      <w:start w:val="1"/>
+      <w:numFmt w:val="bullet"/>
+      <w:lvlText w:val="o"/>
+      <w:lvlJc w:val="left"/>
+      <w:pPr>
+        <w:ind w:left="1440" w:hanging="360"/>
+      </w:pPr>
+      <w:rPr>
+        <w:rFonts w:ascii="Courier New" w:hAnsi="Courier New" w:cs="Courier New" w:hint="default"/>
+      </w:rPr>
+    </w:lvl>
+    <w:lvl w:ilvl="2" w:tplc="04090005">
+      <w:start w:val="1"/>
+      <w:numFmt w:val="bullet"/>
+      <w:lvlText w:val=""/>
+      <w:lvlJc w:val="left"/>
+      <w:pPr>
+        <w:ind w:left="2160" w:hanging="360"/>
+      </w:pPr>
+      <w:rPr>
+        <w:rFonts w:ascii="Wingdings" w:hAnsi="Wingdings" w:hint="default"/>
+      </w:rPr>
+    </w:lvl>
+    <w:lvl w:ilvl="3" w:tplc="04090001">
+      <w:start w:val="1"/>
+      <w:numFmt w:val="bullet"/>
+      <w:lvlText w:val=""/>
+      <w:lvlJc w:val="left"/>
+      <w:pPr>
+        <w:ind w:left="2880" w:hanging="360"/>
+      </w:pPr>
+      <w:rPr>
+        <w:rFonts w:ascii="Symbol" w:hAnsi="Symbol" w:hint="default"/>
+      </w:rPr>
+    </w:lvl>
+    <w:lvl w:ilvl="4" w:tplc="04090003" w:tentative="1">
+      <w:start w:val="1"/>
+      <w:numFmt w:val="bullet"/>
+      <w:lvlText w:val="o"/>
+      <w:lvlJc w:val="left"/>
+      <w:pPr>
+        <w:ind w:left="3600" w:hanging="360"/>
+      </w:pPr>
+      <w:rPr>
+        <w:rFonts w:ascii="Courier New" w:hAnsi="Courier New" w:cs="Courier New" w:hint="default"/>
+      </w:rPr>
+    </w:lvl>
+    <w:lvl w:ilvl="5" w:tplc="04090005" w:tentative="1">
+      <w:start w:val="1"/>
+      <w:numFmt w:val="bullet"/>
+      <w:lvlText w:val=""/>
+      <w:lvlJc w:val="left"/>
+      <w:pPr>
+        <w:ind w:left="4320" w:hanging="360"/>
+      </w:pPr>
+      <w:rPr>
+        <w:rFonts w:ascii="Wingdings" w:hAnsi="Wingdings" w:hint="default"/>
+      </w:rPr>
+    </w:lvl>
+    <w:lvl w:ilvl="6" w:tplc="04090001" w:tentative="1">
+      <w:start w:val="1"/>
+      <w:numFmt w:val="bullet"/>
+      <w:lvlText w:val=""/>
+      <w:lvlJc w:val="left"/>
+      <w:pPr>
+        <w:ind w:left="5040" w:hanging="360"/>
+      </w:pPr>
+      <w:rPr>
+        <w:rFonts w:ascii="Symbol" w:hAnsi="Symbol" w:hint="default"/>
+      </w:rPr>
+    </w:lvl>
+    <w:lvl w:ilvl="7" w:tplc="04090003" w:tentative="1">
+      <w:start w:val="1"/>
+      <w:numFmt w:val="bullet"/>
+      <w:lvlText w:val="o"/>
+      <w:lvlJc w:val="left"/>
+      <w:pPr>
+        <w:ind w:left="5760" w:hanging="360"/>
+      </w:pPr>
+      <w:rPr>
+        <w:rFonts w:ascii="Courier New" w:hAnsi="Courier New" w:cs="Courier New" w:hint="default"/>
+      </w:rPr>
+    </w:lvl>
+    <w:lvl w:ilvl="8" w:tplc="04090005" w:tentative="1">
+      <w:start w:val="1"/>
+      <w:numFmt w:val="bullet"/>
+      <w:lvlText w:val=""/>
+      <w:lvlJc w:val="left"/>
+      <w:pPr>
+        <w:ind w:left="6480" w:hanging="360"/>
+      </w:pPr>
+      <w:rPr>
+        <w:rFonts w:ascii="Wingdings" w:hAnsi="Wingdings" w:hint="default"/>
+      </w:rPr>
+    </w:lvl>
+  </w:abstractNum>
+  <w:abstractNum w:abstractNumId="10" w15:restartNumberingAfterBreak="0">
     <w:nsid w:val="39A64D1A"/>
     <w:multiLevelType w:val="hybridMultilevel"/>
     <w:tmpl w:val="FEA0EA8E"/>
@@ -6971,7 +7895,7 @@
       </w:rPr>
     </w:lvl>
   </w:abstractNum>
-  <w:abstractNum w:abstractNumId="8" w15:restartNumberingAfterBreak="0">
+  <w:abstractNum w:abstractNumId="11" w15:restartNumberingAfterBreak="0">
     <w:nsid w:val="3AB91D02"/>
     <w:multiLevelType w:val="hybridMultilevel"/>
     <w:tmpl w:val="6EFACEB8"/>
@@ -7084,7 +8008,7 @@
       </w:rPr>
     </w:lvl>
   </w:abstractNum>
-  <w:abstractNum w:abstractNumId="9" w15:restartNumberingAfterBreak="0">
+  <w:abstractNum w:abstractNumId="12" w15:restartNumberingAfterBreak="0">
     <w:nsid w:val="3F9A3E85"/>
     <w:multiLevelType w:val="hybridMultilevel"/>
     <w:tmpl w:val="815A02DA"/>
@@ -7197,7 +8121,7 @@
       </w:rPr>
     </w:lvl>
   </w:abstractNum>
-  <w:abstractNum w:abstractNumId="10" w15:restartNumberingAfterBreak="0">
+  <w:abstractNum w:abstractNumId="13" w15:restartNumberingAfterBreak="0">
     <w:nsid w:val="408F7B87"/>
     <w:multiLevelType w:val="hybridMultilevel"/>
     <w:tmpl w:val="C6043AB6"/>
@@ -7310,7 +8234,7 @@
       </w:rPr>
     </w:lvl>
   </w:abstractNum>
-  <w:abstractNum w:abstractNumId="11" w15:restartNumberingAfterBreak="0">
+  <w:abstractNum w:abstractNumId="14" w15:restartNumberingAfterBreak="0">
     <w:nsid w:val="50742B9E"/>
     <w:multiLevelType w:val="multilevel"/>
     <w:tmpl w:val="21FAC41C"/>
@@ -7451,7 +8375,7 @@
       </w:rPr>
     </w:lvl>
   </w:abstractNum>
-  <w:abstractNum w:abstractNumId="12" w15:restartNumberingAfterBreak="0">
+  <w:abstractNum w:abstractNumId="15" w15:restartNumberingAfterBreak="0">
     <w:nsid w:val="568C0C9C"/>
     <w:multiLevelType w:val="hybridMultilevel"/>
     <w:tmpl w:val="E47876B2"/>
@@ -7564,7 +8488,7 @@
       </w:rPr>
     </w:lvl>
   </w:abstractNum>
-  <w:abstractNum w:abstractNumId="13" w15:restartNumberingAfterBreak="0">
+  <w:abstractNum w:abstractNumId="16" w15:restartNumberingAfterBreak="0">
     <w:nsid w:val="7512062F"/>
     <w:multiLevelType w:val="multilevel"/>
     <w:tmpl w:val="ACD02BE6"/>
@@ -7705,7 +8629,7 @@
       </w:rPr>
     </w:lvl>
   </w:abstractNum>
-  <w:abstractNum w:abstractNumId="14" w15:restartNumberingAfterBreak="0">
+  <w:abstractNum w:abstractNumId="17" w15:restartNumberingAfterBreak="0">
     <w:nsid w:val="78372464"/>
     <w:multiLevelType w:val="hybridMultilevel"/>
     <w:tmpl w:val="8ECA486E"/>
@@ -7819,49 +8743,58 @@
     </w:lvl>
   </w:abstractNum>
   <w:num w:numId="1" w16cid:durableId="538014493">
-    <w:abstractNumId w:val="1"/>
+    <w:abstractNumId w:val="3"/>
   </w:num>
   <w:num w:numId="2" w16cid:durableId="1975912188">
-    <w:abstractNumId w:val="11"/>
+    <w:abstractNumId w:val="14"/>
   </w:num>
   <w:num w:numId="3" w16cid:durableId="450899321">
-    <w:abstractNumId w:val="3"/>
+    <w:abstractNumId w:val="5"/>
   </w:num>
   <w:num w:numId="4" w16cid:durableId="963191714">
+    <w:abstractNumId w:val="16"/>
+  </w:num>
+  <w:num w:numId="5" w16cid:durableId="184830487">
+    <w:abstractNumId w:val="4"/>
+  </w:num>
+  <w:num w:numId="6" w16cid:durableId="1328558228">
     <w:abstractNumId w:val="13"/>
   </w:num>
-  <w:num w:numId="5" w16cid:durableId="184830487">
-    <w:abstractNumId w:val="2"/>
-  </w:num>
-  <w:num w:numId="6" w16cid:durableId="1328558228">
+  <w:num w:numId="7" w16cid:durableId="868490921">
     <w:abstractNumId w:val="10"/>
   </w:num>
-  <w:num w:numId="7" w16cid:durableId="868490921">
-    <w:abstractNumId w:val="7"/>
-  </w:num>
   <w:num w:numId="8" w16cid:durableId="1062682323">
-    <w:abstractNumId w:val="12"/>
+    <w:abstractNumId w:val="15"/>
   </w:num>
   <w:num w:numId="9" w16cid:durableId="999112167">
     <w:abstractNumId w:val="0"/>
   </w:num>
   <w:num w:numId="10" w16cid:durableId="547490919">
-    <w:abstractNumId w:val="14"/>
+    <w:abstractNumId w:val="17"/>
   </w:num>
   <w:num w:numId="11" w16cid:durableId="2017883975">
+    <w:abstractNumId w:val="12"/>
+  </w:num>
+  <w:num w:numId="12" w16cid:durableId="1722637028">
+    <w:abstractNumId w:val="7"/>
+  </w:num>
+  <w:num w:numId="13" w16cid:durableId="577591709">
+    <w:abstractNumId w:val="6"/>
+  </w:num>
+  <w:num w:numId="14" w16cid:durableId="81029541">
+    <w:abstractNumId w:val="11"/>
+  </w:num>
+  <w:num w:numId="15" w16cid:durableId="787552888">
+    <w:abstractNumId w:val="8"/>
+  </w:num>
+  <w:num w:numId="16" w16cid:durableId="956183365">
+    <w:abstractNumId w:val="1"/>
+  </w:num>
+  <w:num w:numId="17" w16cid:durableId="65616040">
     <w:abstractNumId w:val="9"/>
   </w:num>
-  <w:num w:numId="12" w16cid:durableId="1722637028">
-    <w:abstractNumId w:val="5"/>
-  </w:num>
-  <w:num w:numId="13" w16cid:durableId="577591709">
-    <w:abstractNumId w:val="4"/>
-  </w:num>
-  <w:num w:numId="14" w16cid:durableId="81029541">
-    <w:abstractNumId w:val="8"/>
-  </w:num>
-  <w:num w:numId="15" w16cid:durableId="787552888">
-    <w:abstractNumId w:val="6"/>
+  <w:num w:numId="18" w16cid:durableId="606280175">
+    <w:abstractNumId w:val="2"/>
   </w:num>
 </w:numbering>
 </file>

</xml_diff>